<commit_message>
linking btns with links
</commit_message>
<xml_diff>
--- a/Documents/Vikas_Jakhar - Resume.docx
+++ b/Documents/Vikas_Jakhar - Resume.docx
@@ -51,6 +51,7 @@
         <w:jc w:val="center"/>
         <w:rPr>
           <w:rFonts w:cstheme="minorHAnsi"/>
+          <w:u w:val="single"/>
         </w:rPr>
       </w:pPr>
       <w:r>
@@ -119,6 +120,7 @@
           <w:rPr>
             <w:rStyle w:val="Hyperlink"/>
             <w:rFonts w:cstheme="minorHAnsi"/>
+            <w:u w:val="none"/>
           </w:rPr>
           <w:t>https://jvikas15.github.io/Portfolio/</w:t>
         </w:r>
@@ -133,6 +135,7 @@
         <w:r>
           <w:rPr>
             <w:rStyle w:val="Hyperlink"/>
+            <w:u w:val="none"/>
           </w:rPr>
           <w:t>https://github.com/jvikas15</w:t>
         </w:r>
@@ -160,6 +163,7 @@
           <w:rPr>
             <w:rStyle w:val="Hyperlink"/>
             <w:rFonts w:cstheme="minorHAnsi"/>
+            <w:u w:val="none"/>
           </w:rPr>
           <w:t>https://www.linkedin.com/in/vikas-jakhar-174214245/</w:t>
         </w:r>
@@ -292,6 +296,7 @@
           <w:szCs w:val="24"/>
         </w:rPr>
       </w:pPr>
+      <w:bookmarkStart w:id="0" w:name="_GoBack"/>
       <w:r>
         <w:rPr>
           <w:rFonts w:ascii="Arial" w:hAnsi="Arial" w:cs="Arial"/>
@@ -304,6 +309,7 @@
         <w:t>EDUCATION</w:t>
       </w:r>
     </w:p>
+    <w:bookmarkEnd w:id="0"/>
     <w:p>
       <w:pPr>
         <w:spacing w:after="0" w:line="276" w:lineRule="auto"/>
@@ -418,7 +424,6 @@
           <w:rFonts w:cstheme="minorHAnsi"/>
         </w:rPr>
       </w:pPr>
-      <w:bookmarkStart w:id="0" w:name="_GoBack"/>
       <w:r>
         <w:rPr>
           <w:rFonts w:eastAsia="Microsoft JhengHei" w:cstheme="minorHAnsi"/>
@@ -532,7 +537,6 @@
         <w:t xml:space="preserve"> </w:t>
       </w:r>
     </w:p>
-    <w:bookmarkEnd w:id="0"/>
     <w:p>
       <w:pPr>
         <w:pStyle w:val="ListParagraph"/>
@@ -5009,7 +5013,7 @@
   <a:extraClrSchemeLst/>
   <a:extLst>
     <a:ext uri="{05A4C25C-085E-4340-85A3-A5531E510DB2}">
-      <thm15:themeFamily xmlns="" xmlns:thm15="http://schemas.microsoft.com/office/thememl/2012/main" name="Office Theme" id="{62F939B6-93AF-4DB8-9C6B-D6C7DFDC589F}" vid="{4A3C46E8-61CC-4603-A589-7422A47A8E4A}"/>
+      <thm15:themeFamily xmlns:thm15="http://schemas.microsoft.com/office/thememl/2012/main" xmlns="" name="Office Theme" id="{62F939B6-93AF-4DB8-9C6B-D6C7DFDC589F}" vid="{4A3C46E8-61CC-4603-A589-7422A47A8E4A}"/>
     </a:ext>
   </a:extLst>
 </a:theme>

</xml_diff>

<commit_message>
adding the contact form
</commit_message>
<xml_diff>
--- a/Documents/Vikas_Jakhar - Resume.docx
+++ b/Documents/Vikas_Jakhar - Resume.docx
@@ -204,12 +204,18 @@
       </w:pPr>
       <w:proofErr w:type="gramStart"/>
       <w:r>
-        <w:rPr>
-          <w:rFonts w:cstheme="minorHAnsi"/>
-          <w:color w:val="000000" w:themeColor="text1"/>
-        </w:rPr>
-        <w:t>One Golden Line.</w:t>
-      </w:r>
+        <w:t>Frontend Developer passionate about crafting responsive and user-friendly interfaces using HTML, CSS, and JavaScript.</w:t>
+      </w:r>
+      <w:proofErr w:type="gramEnd"/>
+      <w:r>
+        <w:t xml:space="preserve"> </w:t>
+      </w:r>
+      <w:proofErr w:type="gramStart"/>
+      <w:r>
+        <w:t>Currently expanding my skillset with React and Generative AI tools to build smarter web experiences.</w:t>
+      </w:r>
+      <w:bookmarkStart w:id="0" w:name="_GoBack"/>
+      <w:bookmarkEnd w:id="0"/>
       <w:proofErr w:type="gramEnd"/>
     </w:p>
     <w:p>
@@ -467,8 +473,6 @@
           <w:rFonts w:cstheme="minorHAnsi"/>
         </w:rPr>
       </w:pPr>
-      <w:bookmarkStart w:id="0" w:name="_GoBack"/>
-      <w:bookmarkEnd w:id="0"/>
     </w:p>
     <w:p>
       <w:pPr>
@@ -607,12 +611,20 @@
         </w:rPr>
         <w:t xml:space="preserve"> </w:t>
       </w:r>
+      <w:proofErr w:type="spellStart"/>
       <w:proofErr w:type="gramStart"/>
       <w:r>
         <w:rPr>
           <w:rFonts w:cstheme="minorHAnsi"/>
         </w:rPr>
-        <w:t>Vidyalaya ,</w:t>
+        <w:t>Vidyalaya</w:t>
+      </w:r>
+      <w:proofErr w:type="spellEnd"/>
+      <w:r>
+        <w:rPr>
+          <w:rFonts w:cstheme="minorHAnsi"/>
+        </w:rPr>
+        <w:t xml:space="preserve"> ,</w:t>
       </w:r>
       <w:proofErr w:type="gramEnd"/>
       <w:r>
@@ -1511,11 +1523,11 @@
         </w:rPr>
       </w:pPr>
       <w:r>
-        <w:t>An offline-capable To-Do app using HTML, CSS, and JavaScript with persistent task and date storage via localSto</w:t>
+        <w:t xml:space="preserve">An offline-capable To-Do app using HTML, CSS, and JavaScript with persistent task and date storage via </w:t>
       </w:r>
       <w:proofErr w:type="spellStart"/>
       <w:r>
-        <w:t>rage</w:t>
+        <w:t>localStorage</w:t>
       </w:r>
       <w:proofErr w:type="spellEnd"/>
       <w:r>
@@ -4192,7 +4204,7 @@
   <a:extraClrSchemeLst/>
   <a:extLst>
     <a:ext uri="{05A4C25C-085E-4340-85A3-A5531E510DB2}">
-      <thm15:themeFamily xmlns:thm15="http://schemas.microsoft.com/office/thememl/2012/main" xmlns="" name="Office Theme" id="{62F939B6-93AF-4DB8-9C6B-D6C7DFDC589F}" vid="{4A3C46E8-61CC-4603-A589-7422A47A8E4A}"/>
+      <thm15:themeFamily xmlns="" xmlns:thm15="http://schemas.microsoft.com/office/thememl/2012/main" name="Office Theme" id="{62F939B6-93AF-4DB8-9C6B-D6C7DFDC589F}" vid="{4A3C46E8-61CC-4603-A589-7422A47A8E4A}"/>
     </a:ext>
   </a:extLst>
 </a:theme>

</xml_diff>